<commit_message>
Added test cases from patrick
</commit_message>
<xml_diff>
--- a/P2T.docx
+++ b/P2T.docx
@@ -82,10 +82,7 @@
     </w:p>
     <w:p>
       <w:r>
-        <w:t xml:space="preserve">4. At </w:t>
-      </w:r>
-      <w:r>
-        <w:t>console B, enter: #block user2</w:t>
+        <w:t>4. At console B, enter: #block user2</w:t>
       </w:r>
     </w:p>
     <w:p>
@@ -107,10 +104,7 @@
     <w:p/>
     <w:p>
       <w:r>
-        <w:t>Clean</w:t>
-      </w:r>
-      <w:r>
-        <w:t>up:</w:t>
+        <w:t>Cleanup:</w:t>
       </w:r>
     </w:p>
     <w:p>
@@ -173,10 +167,7 @@
       </w:r>
       <w:proofErr w:type="spellEnd"/>
       <w:r>
-        <w:t xml:space="preserve"> use</w:t>
-      </w:r>
-      <w:r>
-        <w:t>r2</w:t>
+        <w:t xml:space="preserve"> user2</w:t>
       </w:r>
     </w:p>
     <w:p>
@@ -197,10 +188,7 @@
     </w:p>
     <w:p>
       <w:r>
-        <w:t>1.  Console B should report it is blocking messages from user2 and after user2 sends a message nothing should be present Console B even if the message is</w:t>
-      </w:r>
-      <w:r>
-        <w:t xml:space="preserve"> private.  Console C should say: Cannot send message because user1 is blocking you.</w:t>
+        <w:t>1.  Console B should report it is blocking messages from user2 and after user2 sends a message nothing should be present Console B even if the message is private.  Console C should say: Cannot send message because user1 is blocking you.</w:t>
       </w:r>
     </w:p>
     <w:p/>
@@ -213,9 +201,6 @@
       <w:r>
         <w:t>Hit CTRL+C to kill the server and clients.</w:t>
       </w:r>
-      <w:r>
-        <w:br/>
-      </w:r>
     </w:p>
     <w:p/>
     <w:p>
@@ -251,10 +236,7 @@
     </w:p>
     <w:p>
       <w:r>
-        <w:t>2. A</w:t>
-      </w:r>
-      <w:r>
-        <w:t xml:space="preserve">t console B, enter: java </w:t>
+        <w:t xml:space="preserve">2. At console B, enter: java </w:t>
       </w:r>
       <w:proofErr w:type="spellStart"/>
       <w:r>
@@ -301,10 +283,7 @@
     </w:p>
     <w:p>
       <w:r>
-        <w:t xml:space="preserve">2.  </w:t>
-      </w:r>
-      <w:r>
-        <w:t>Console C should report: “Cannot forward to user1 because user is blocking messages from you.”</w:t>
+        <w:t>2.  Console C should report: “Cannot forward to user1 because user is blocking messages from you.”</w:t>
       </w:r>
     </w:p>
     <w:p/>
@@ -347,10 +326,7 @@
       </w:r>
       <w:proofErr w:type="spellStart"/>
       <w:r>
-        <w:t>EchoS</w:t>
-      </w:r>
-      <w:r>
-        <w:t>erver</w:t>
+        <w:t>EchoServer</w:t>
       </w:r>
       <w:proofErr w:type="spellEnd"/>
     </w:p>
@@ -405,10 +381,7 @@
     </w:p>
     <w:p>
       <w:r>
-        <w:t xml:space="preserve">7. At console D, enter: </w:t>
-      </w:r>
-      <w:r>
-        <w:t>#private user2 Hello</w:t>
+        <w:t>7. At console D, enter: #private user2 Hello</w:t>
       </w:r>
     </w:p>
     <w:p/>
@@ -434,10 +407,7 @@
     </w:p>
     <w:p>
       <w:r>
-        <w:t xml:space="preserve">4. Console B should not receive the </w:t>
-      </w:r>
-      <w:r>
-        <w:t>private message sent by user3</w:t>
+        <w:t>4. Console B should not receive the private message sent by user3</w:t>
       </w:r>
     </w:p>
     <w:p/>
@@ -465,97 +435,1008 @@
     <w:p>
       <w:r>
         <w:t>System: Simple Chat                Phase: 3</w:t>
+      </w:r>
+    </w:p>
+    <w:p/>
+    <w:p>
+      <w:r>
+        <w:t>Instructions:</w:t>
+      </w:r>
+    </w:p>
+    <w:p>
+      <w:r>
+        <w:t xml:space="preserve">1. At console A, enter: java </w:t>
+      </w:r>
+      <w:proofErr w:type="spellStart"/>
+      <w:r>
+        <w:t>EchoServer</w:t>
+      </w:r>
+      <w:proofErr w:type="spellEnd"/>
+    </w:p>
+    <w:p>
+      <w:r>
+        <w:t xml:space="preserve">2. At console B, enter: java </w:t>
+      </w:r>
+      <w:proofErr w:type="spellStart"/>
+      <w:r>
+        <w:t>ClientConsole</w:t>
+      </w:r>
+      <w:proofErr w:type="spellEnd"/>
+      <w:r>
+        <w:t xml:space="preserve"> user1</w:t>
+      </w:r>
+    </w:p>
+    <w:p>
+      <w:r>
+        <w:t>3. At console B, enter: #block user2</w:t>
+      </w:r>
+    </w:p>
+    <w:p>
+      <w:r>
+        <w:t xml:space="preserve">4. At console C, enter: java </w:t>
+      </w:r>
+      <w:proofErr w:type="spellStart"/>
+      <w:r>
+        <w:t>ClientConsole</w:t>
+      </w:r>
+      <w:proofErr w:type="spellEnd"/>
+      <w:r>
+        <w:t xml:space="preserve"> user2</w:t>
+      </w:r>
+    </w:p>
+    <w:p>
+      <w:r>
+        <w:t>5. At console C, enter: #</w:t>
+      </w:r>
+      <w:proofErr w:type="spellStart"/>
+      <w:r>
+        <w:t>whoblockme</w:t>
+      </w:r>
+      <w:proofErr w:type="spellEnd"/>
+    </w:p>
+    <w:p/>
+    <w:p>
+      <w:r>
+        <w:t>Expected result:</w:t>
+      </w:r>
+    </w:p>
+    <w:p>
+      <w:r>
+        <w:t>1.  Console B should report it is blocking messages from user2.</w:t>
+      </w:r>
+    </w:p>
+    <w:p>
+      <w:r>
+        <w:t>2.  Console C should report user1 1 is blocking them</w:t>
+      </w:r>
+    </w:p>
+    <w:p/>
+    <w:p>
+      <w:r>
+        <w:t>Cleanup:</w:t>
+      </w:r>
+    </w:p>
+    <w:p>
+      <w:r>
+        <w:t>Hit CTRL+C to kill the server.</w:t>
+      </w:r>
+    </w:p>
+    <w:p/>
+    <w:p>
+      <w:proofErr w:type="spellStart"/>
+      <w:r>
+        <w:t>Testcase</w:t>
+      </w:r>
+      <w:proofErr w:type="spellEnd"/>
+      <w:r>
+        <w:t xml:space="preserve"> 1006</w:t>
+      </w:r>
+    </w:p>
+    <w:p>
+      <w:r>
+        <w:t>System: Simple Chat                Phase: 3</w:t>
+      </w:r>
+    </w:p>
+    <w:p>
+      <w:r>
+        <w:t>Tests basic functionality of private messages</w:t>
+      </w:r>
+    </w:p>
+    <w:p/>
+    <w:p>
+      <w:r>
+        <w:t>Instructions:</w:t>
+      </w:r>
+    </w:p>
+    <w:p>
+      <w:r>
+        <w:t xml:space="preserve">1. At console A, enter: java </w:t>
+      </w:r>
+      <w:proofErr w:type="spellStart"/>
+      <w:r>
+        <w:t>EchoServer</w:t>
+      </w:r>
+      <w:proofErr w:type="spellEnd"/>
+    </w:p>
+    <w:p>
+      <w:r>
+        <w:t xml:space="preserve">2. At console B, enter: java </w:t>
+      </w:r>
+      <w:proofErr w:type="spellStart"/>
+      <w:r>
+        <w:t>ClientConsole</w:t>
+      </w:r>
+      <w:proofErr w:type="spellEnd"/>
+      <w:r>
+        <w:t xml:space="preserve"> user1</w:t>
+      </w:r>
+    </w:p>
+    <w:p>
+      <w:r>
+        <w:t xml:space="preserve">3. At console C, enter: java </w:t>
+      </w:r>
+      <w:proofErr w:type="spellStart"/>
+      <w:r>
+        <w:t>ClientConsole</w:t>
+      </w:r>
+      <w:proofErr w:type="spellEnd"/>
+      <w:r>
+        <w:t xml:space="preserve"> user2</w:t>
+      </w:r>
+    </w:p>
+    <w:p>
+      <w:r>
+        <w:t>4. At console B, enter: #</w:t>
+      </w:r>
+      <w:r>
+        <w:t>private</w:t>
+      </w:r>
+      <w:r>
+        <w:t xml:space="preserve"> user2</w:t>
+      </w:r>
+      <w:r>
+        <w:t xml:space="preserve"> Test Message</w:t>
+      </w:r>
+    </w:p>
+    <w:p/>
+    <w:p>
+      <w:r>
+        <w:t>Expected result:</w:t>
+      </w:r>
+    </w:p>
+    <w:p>
+      <w:r>
+        <w:t xml:space="preserve">1.  Console </w:t>
+      </w:r>
+      <w:r>
+        <w:t>C should display: user1&gt; (Private) Test Message</w:t>
+      </w:r>
+    </w:p>
+    <w:p/>
+    <w:p>
+      <w:r>
+        <w:t>Cleanup:</w:t>
+      </w:r>
+    </w:p>
+    <w:p>
+      <w:r>
+        <w:t>Hit CTRL+C to kill the server and clients.</w:t>
+      </w:r>
+    </w:p>
+    <w:p/>
+    <w:p>
+      <w:proofErr w:type="spellStart"/>
+      <w:r>
+        <w:t>Testcase</w:t>
+      </w:r>
+      <w:proofErr w:type="spellEnd"/>
+      <w:r>
+        <w:t xml:space="preserve"> 1007</w:t>
+      </w:r>
+    </w:p>
+    <w:p>
+      <w:r>
+        <w:t>Test sending private message to yourself</w:t>
+      </w:r>
+    </w:p>
+    <w:p>
+      <w:r>
+        <w:t>System: Simple Chat                Phase: 3</w:t>
+      </w:r>
+    </w:p>
+    <w:p>
+      <w:r>
+        <w:t>Instructions:</w:t>
+      </w:r>
+    </w:p>
+    <w:p>
+      <w:r>
+        <w:t xml:space="preserve">1. At console A, enter: java </w:t>
+      </w:r>
+      <w:proofErr w:type="spellStart"/>
+      <w:r>
+        <w:t>EchoServer</w:t>
+      </w:r>
+      <w:proofErr w:type="spellEnd"/>
+    </w:p>
+    <w:p>
+      <w:r>
+        <w:t xml:space="preserve">2. At console B, enter: java </w:t>
+      </w:r>
+      <w:proofErr w:type="spellStart"/>
+      <w:r>
+        <w:t>ClientConsole</w:t>
+      </w:r>
+      <w:proofErr w:type="spellEnd"/>
+      <w:r>
+        <w:t xml:space="preserve"> user1</w:t>
+      </w:r>
+    </w:p>
+    <w:p>
+      <w:r>
+        <w:t>3</w:t>
+      </w:r>
+      <w:r>
+        <w:t>. At console B, enter: #private user</w:t>
+      </w:r>
+      <w:r>
+        <w:t>1</w:t>
+      </w:r>
+      <w:r>
+        <w:t xml:space="preserve"> Test Message</w:t>
+      </w:r>
+    </w:p>
+    <w:p/>
+    <w:p>
+      <w:r>
+        <w:t>Expected result:</w:t>
+      </w:r>
+    </w:p>
+    <w:p>
+      <w:r>
+        <w:t xml:space="preserve">1.  Console </w:t>
+      </w:r>
+      <w:r>
+        <w:t>B</w:t>
+      </w:r>
+      <w:r>
+        <w:t xml:space="preserve"> should display: user1&gt; (Private) Test Message</w:t>
+      </w:r>
+    </w:p>
+    <w:p/>
+    <w:p>
+      <w:r>
+        <w:t>Cleanup:</w:t>
+      </w:r>
+    </w:p>
+    <w:p>
+      <w:r>
+        <w:t>Hit CTRL+C to kill the server and clients.</w:t>
+      </w:r>
+    </w:p>
+    <w:p/>
+    <w:p>
+      <w:proofErr w:type="spellStart"/>
+      <w:r>
+        <w:t>Testcase</w:t>
+      </w:r>
+      <w:proofErr w:type="spellEnd"/>
+      <w:r>
+        <w:t xml:space="preserve"> 1008</w:t>
+      </w:r>
+    </w:p>
+    <w:p>
+      <w:r>
+        <w:t>Tests sending private message to nonexistent user</w:t>
+      </w:r>
+    </w:p>
+    <w:p>
+      <w:r>
+        <w:t>System: Simple Chat                Phase: 3</w:t>
+      </w:r>
+    </w:p>
+    <w:p/>
+    <w:p>
+      <w:r>
+        <w:t>Instructions:</w:t>
+      </w:r>
+    </w:p>
+    <w:p>
+      <w:r>
+        <w:t xml:space="preserve">1. At console A, enter: java </w:t>
+      </w:r>
+      <w:proofErr w:type="spellStart"/>
+      <w:r>
+        <w:t>EchoServer</w:t>
+      </w:r>
+      <w:proofErr w:type="spellEnd"/>
+    </w:p>
+    <w:p>
+      <w:r>
+        <w:t xml:space="preserve">2. At console B, enter: java </w:t>
+      </w:r>
+      <w:proofErr w:type="spellStart"/>
+      <w:r>
+        <w:t>ClientConsole</w:t>
+      </w:r>
+      <w:proofErr w:type="spellEnd"/>
+      <w:r>
+        <w:t xml:space="preserve"> user1</w:t>
+      </w:r>
+    </w:p>
+    <w:p>
+      <w:r>
+        <w:t>3</w:t>
+      </w:r>
+      <w:r>
+        <w:t>. At console B, enter: #private</w:t>
+      </w:r>
+      <w:r>
+        <w:t xml:space="preserve"> </w:t>
+      </w:r>
+      <w:proofErr w:type="spellStart"/>
+      <w:r>
+        <w:t>MadeUpUser</w:t>
+      </w:r>
+      <w:proofErr w:type="spellEnd"/>
+      <w:r>
+        <w:t xml:space="preserve"> Test Message</w:t>
+      </w:r>
+    </w:p>
+    <w:p/>
+    <w:p>
+      <w:r>
+        <w:t>Expected result:</w:t>
+      </w:r>
+    </w:p>
+    <w:p>
+      <w:r>
+        <w:t xml:space="preserve">1.  Console B should display: </w:t>
+      </w:r>
+      <w:r>
+        <w:t>ERROR- User does not exist</w:t>
+      </w:r>
+    </w:p>
+    <w:p/>
+    <w:p>
+      <w:r>
+        <w:t>Cleanup:</w:t>
+      </w:r>
+    </w:p>
+    <w:p>
+      <w:r>
+        <w:t>Hit CTRL+C to kill the server and clients.</w:t>
+      </w:r>
+    </w:p>
+    <w:p/>
+    <w:p>
+      <w:proofErr w:type="spellStart"/>
+      <w:r>
+        <w:t>Testcase</w:t>
+      </w:r>
+      <w:proofErr w:type="spellEnd"/>
+      <w:r>
+        <w:t xml:space="preserve"> 1009</w:t>
+      </w:r>
+    </w:p>
+    <w:p>
+      <w:r>
+        <w:t>Tests normal meeting monitoring</w:t>
+      </w:r>
+    </w:p>
+    <w:p>
+      <w:r>
+        <w:t>System: Simple Chat                Phase: 3</w:t>
+      </w:r>
+    </w:p>
+    <w:p/>
+    <w:p>
+      <w:r>
+        <w:t>Instructions:</w:t>
+      </w:r>
+    </w:p>
+    <w:p>
+      <w:r>
+        <w:t xml:space="preserve">1. At console A, enter: java </w:t>
+      </w:r>
+      <w:proofErr w:type="spellStart"/>
+      <w:r>
+        <w:t>EchoServer</w:t>
+      </w:r>
+      <w:proofErr w:type="spellEnd"/>
+    </w:p>
+    <w:p>
+      <w:r>
+        <w:t xml:space="preserve">2. At console B, enter: java </w:t>
+      </w:r>
+      <w:proofErr w:type="spellStart"/>
+      <w:r>
+        <w:t>ClientConsole</w:t>
+      </w:r>
+      <w:proofErr w:type="spellEnd"/>
+      <w:r>
+        <w:t xml:space="preserve"> user1</w:t>
+      </w:r>
+    </w:p>
+    <w:p>
+      <w:r>
+        <w:t xml:space="preserve">3. At console C, enter: java </w:t>
+      </w:r>
+      <w:proofErr w:type="spellStart"/>
+      <w:r>
+        <w:t>ClientConsole</w:t>
+      </w:r>
+      <w:proofErr w:type="spellEnd"/>
+      <w:r>
+        <w:t xml:space="preserve"> user2</w:t>
+      </w:r>
+    </w:p>
+    <w:p>
+      <w:r>
+        <w:t xml:space="preserve">4. At console D, enter: java </w:t>
+      </w:r>
+      <w:proofErr w:type="spellStart"/>
+      <w:r>
+        <w:t>ClientConsole</w:t>
+      </w:r>
+      <w:proofErr w:type="spellEnd"/>
+      <w:r>
+        <w:t xml:space="preserve"> user3</w:t>
+      </w:r>
+    </w:p>
+    <w:p>
+      <w:r>
+        <w:t>5</w:t>
+      </w:r>
+      <w:r>
+        <w:t>. At console B, enter: #</w:t>
+      </w:r>
+      <w:r>
+        <w:t>meeting user2</w:t>
+      </w:r>
+    </w:p>
+    <w:p>
+      <w:r>
+        <w:t>6. At console D, enter: Test Message</w:t>
+      </w:r>
+    </w:p>
+    <w:p/>
+    <w:p>
+      <w:r>
+        <w:t>Expected result:</w:t>
+      </w:r>
+    </w:p>
+    <w:p>
+      <w:r>
+        <w:t xml:space="preserve">Console B should display: </w:t>
+      </w:r>
+    </w:p>
+    <w:p>
+      <w:r>
+        <w:t>In meeting: user2 will now receive your messages. When you return type #</w:t>
+      </w:r>
+      <w:proofErr w:type="spellStart"/>
+      <w:r>
+        <w:t>endmeeting</w:t>
+      </w:r>
+      <w:proofErr w:type="spellEnd"/>
+      <w:r>
+        <w:t xml:space="preserve"> to cancel forwarding.</w:t>
+      </w:r>
+    </w:p>
+    <w:p>
+      <w:r>
+        <w:t>Console C should display:</w:t>
+      </w:r>
+    </w:p>
+    <w:p>
+      <w:r>
+        <w:t>user1&gt; user1 is in a meeting and has selected you to monitor their chat. You will now receive all of user1's messages</w:t>
+      </w:r>
+    </w:p>
+    <w:p>
+      <w:r>
+        <w:t>user3&gt; Test Message</w:t>
+      </w:r>
+    </w:p>
+    <w:p>
+      <w:r>
+        <w:t>user1&gt; user3&gt; Test Message</w:t>
+      </w:r>
+    </w:p>
+    <w:p/>
+    <w:p>
+      <w:r>
+        <w:t>Cleanup:</w:t>
+      </w:r>
+    </w:p>
+    <w:p>
+      <w:r>
+        <w:t>Hit CTRL+C to kill the server and clients.</w:t>
+      </w:r>
+    </w:p>
+    <w:p/>
+    <w:p>
+      <w:proofErr w:type="spellStart"/>
+      <w:r>
+        <w:t>Testcase</w:t>
+      </w:r>
+      <w:proofErr w:type="spellEnd"/>
+      <w:r>
+        <w:t xml:space="preserve"> 1010</w:t>
+      </w:r>
+    </w:p>
+    <w:p>
+      <w:r>
+        <w:t>System: Simple Chat                Phase: 3</w:t>
+      </w:r>
+    </w:p>
+    <w:p>
+      <w:r>
+        <w:t>Test setting meeting monitor to nonexistent user</w:t>
+      </w:r>
+    </w:p>
+    <w:p>
+      <w:r>
+        <w:t>Instructions:</w:t>
+      </w:r>
+    </w:p>
+    <w:p>
+      <w:r>
+        <w:t xml:space="preserve">1. At console A, enter: java </w:t>
+      </w:r>
+      <w:proofErr w:type="spellStart"/>
+      <w:r>
+        <w:t>EchoServer</w:t>
+      </w:r>
+      <w:proofErr w:type="spellEnd"/>
+    </w:p>
+    <w:p>
+      <w:r>
+        <w:t xml:space="preserve">2. At console B, enter: java </w:t>
+      </w:r>
+      <w:proofErr w:type="spellStart"/>
+      <w:r>
+        <w:t>ClientConsole</w:t>
+      </w:r>
+      <w:proofErr w:type="spellEnd"/>
+      <w:r>
+        <w:t xml:space="preserve"> user1</w:t>
+      </w:r>
+    </w:p>
+    <w:p>
+      <w:r>
+        <w:t>3</w:t>
+      </w:r>
+      <w:r>
+        <w:t>. At console B, enter: #</w:t>
+      </w:r>
+      <w:r>
+        <w:t xml:space="preserve">meeting </w:t>
+      </w:r>
+      <w:proofErr w:type="spellStart"/>
+      <w:r>
+        <w:t>MadeUpUser</w:t>
+      </w:r>
+      <w:proofErr w:type="spellEnd"/>
+    </w:p>
+    <w:p/>
+    <w:p>
+      <w:r>
+        <w:t>Expected result:</w:t>
+      </w:r>
+    </w:p>
+    <w:p>
+      <w:r>
+        <w:t xml:space="preserve">1.  Console B should display: </w:t>
+      </w:r>
+      <w:r>
+        <w:t>ERROR - User to monitor chat must exist.</w:t>
+      </w:r>
+    </w:p>
+    <w:p/>
+    <w:p>
+      <w:r>
+        <w:t>Cleanup:</w:t>
+      </w:r>
+    </w:p>
+    <w:p>
+      <w:r>
+        <w:t>Hit CTRL+C to kill the server and clients.</w:t>
+      </w:r>
+    </w:p>
+    <w:p/>
+    <w:p/>
+    <w:p>
+      <w:proofErr w:type="spellStart"/>
+      <w:r>
+        <w:t>Testcase</w:t>
+      </w:r>
+      <w:proofErr w:type="spellEnd"/>
+      <w:r>
+        <w:t xml:space="preserve"> 1011</w:t>
+      </w:r>
+    </w:p>
+    <w:p>
+      <w:r>
+        <w:lastRenderedPageBreak/>
+        <w:t>System: Simple Chat                Phase: 3</w:t>
+      </w:r>
+    </w:p>
+    <w:p>
+      <w:r>
+        <w:t>Test setting yourself as the meeting monitor</w:t>
+      </w:r>
+    </w:p>
+    <w:p>
+      <w:r>
+        <w:t>Instructions:</w:t>
+      </w:r>
+    </w:p>
+    <w:p>
+      <w:r>
+        <w:t xml:space="preserve">1. At console A, enter: java </w:t>
+      </w:r>
+      <w:proofErr w:type="spellStart"/>
+      <w:r>
+        <w:t>EchoServer</w:t>
+      </w:r>
+      <w:proofErr w:type="spellEnd"/>
+    </w:p>
+    <w:p>
+      <w:r>
+        <w:t xml:space="preserve">2. At console B, enter: java </w:t>
+      </w:r>
+      <w:proofErr w:type="spellStart"/>
+      <w:r>
+        <w:t>ClientConsole</w:t>
+      </w:r>
+      <w:proofErr w:type="spellEnd"/>
+      <w:r>
+        <w:t xml:space="preserve"> user1</w:t>
+      </w:r>
+    </w:p>
+    <w:p>
+      <w:r>
+        <w:t>3</w:t>
+      </w:r>
+      <w:r>
+        <w:t xml:space="preserve">. At console B, enter: #meeting </w:t>
+      </w:r>
+      <w:r>
+        <w:t>user1</w:t>
+      </w:r>
+    </w:p>
+    <w:p/>
+    <w:p>
+      <w:r>
+        <w:t>Expected result:</w:t>
+      </w:r>
+    </w:p>
+    <w:p>
+      <w:r>
+        <w:t xml:space="preserve">1.  Console B should display: </w:t>
+      </w:r>
+      <w:r>
+        <w:t>ERROR - You cannot monitor your own chat.</w:t>
+      </w:r>
+    </w:p>
+    <w:p/>
+    <w:p>
+      <w:r>
+        <w:t>Cleanup:</w:t>
+      </w:r>
+    </w:p>
+    <w:p>
+      <w:r>
+        <w:t>Hit CTRL+C to kill the server and clients.</w:t>
+      </w:r>
+    </w:p>
+    <w:p/>
+    <w:p>
+      <w:proofErr w:type="spellStart"/>
+      <w:r>
+        <w:t>Testcase</w:t>
+      </w:r>
+      <w:proofErr w:type="spellEnd"/>
+      <w:r>
+        <w:t xml:space="preserve"> 1012</w:t>
+      </w:r>
+    </w:p>
+    <w:p>
+      <w:r>
+        <w:t>System: Simple Chat                Phase: 3</w:t>
+      </w:r>
+    </w:p>
+    <w:p>
+      <w:r>
+        <w:t>B</w:t>
+      </w:r>
+      <w:r>
+        <w:t>asic channel usage</w:t>
+      </w:r>
+      <w:r>
+        <w:t xml:space="preserve"> tests</w:t>
+      </w:r>
+    </w:p>
+    <w:p>
+      <w:r>
+        <w:t>Instructions:</w:t>
+      </w:r>
+    </w:p>
+    <w:p>
+      <w:r>
+        <w:t xml:space="preserve">1. At console A, enter: java </w:t>
+      </w:r>
+      <w:proofErr w:type="spellStart"/>
+      <w:r>
+        <w:t>EchoServer</w:t>
+      </w:r>
+      <w:proofErr w:type="spellEnd"/>
+    </w:p>
+    <w:p>
+      <w:r>
+        <w:t xml:space="preserve">2. At console B, enter: java </w:t>
+      </w:r>
+      <w:proofErr w:type="spellStart"/>
+      <w:r>
+        <w:t>ClientConsole</w:t>
+      </w:r>
+      <w:proofErr w:type="spellEnd"/>
+      <w:r>
+        <w:t xml:space="preserve"> user1</w:t>
+      </w:r>
+    </w:p>
+    <w:p>
+      <w:r>
+        <w:t xml:space="preserve">3. At console C, enter: java </w:t>
+      </w:r>
+      <w:proofErr w:type="spellStart"/>
+      <w:r>
+        <w:t>ClientConsole</w:t>
+      </w:r>
+      <w:proofErr w:type="spellEnd"/>
+      <w:r>
+        <w:t xml:space="preserve"> user2</w:t>
+      </w:r>
+    </w:p>
+    <w:p>
+      <w:r>
+        <w:t>4. At console B, enter: Initial Channel Test Message</w:t>
+      </w:r>
+    </w:p>
+    <w:p>
+      <w:r>
+        <w:t>5. At console B, enter: #</w:t>
+      </w:r>
+      <w:proofErr w:type="spellStart"/>
+      <w:r>
+        <w:t>setchannel</w:t>
+      </w:r>
+      <w:proofErr w:type="spellEnd"/>
+      <w:r>
+        <w:t xml:space="preserve"> Test</w:t>
+      </w:r>
+    </w:p>
+    <w:p>
+      <w:r>
+        <w:t xml:space="preserve">6. At console B, enter: Test Message </w:t>
+      </w:r>
+      <w:proofErr w:type="gramStart"/>
+      <w:r>
+        <w:t>From</w:t>
+      </w:r>
+      <w:proofErr w:type="gramEnd"/>
+      <w:r>
+        <w:t xml:space="preserve"> Different Channel</w:t>
+      </w:r>
+    </w:p>
+    <w:p>
+      <w:r>
+        <w:t>7. At console C, enter: #</w:t>
+      </w:r>
+      <w:proofErr w:type="spellStart"/>
+      <w:r>
+        <w:t>setchannel</w:t>
+      </w:r>
+      <w:proofErr w:type="spellEnd"/>
+      <w:r>
+        <w:t xml:space="preserve"> Test</w:t>
+      </w:r>
+    </w:p>
+    <w:p>
+      <w:r>
+        <w:t xml:space="preserve">6. At console B, enter: Test Message </w:t>
+      </w:r>
+      <w:proofErr w:type="gramStart"/>
+      <w:r>
+        <w:t>From</w:t>
+      </w:r>
+      <w:proofErr w:type="gramEnd"/>
+      <w:r>
+        <w:t xml:space="preserve"> Same Channel</w:t>
+      </w:r>
+    </w:p>
+    <w:p>
+      <w:r>
+        <w:t>Expected result:</w:t>
+      </w:r>
+    </w:p>
+    <w:p>
+      <w:r>
+        <w:t xml:space="preserve">1.  Console B should display: </w:t>
+      </w:r>
+    </w:p>
+    <w:p>
+      <w:r>
+        <w:t>user1&gt; Initial Channel Test Message</w:t>
+      </w:r>
+    </w:p>
+    <w:p>
+      <w:r>
+        <w:t>Channel has been set to: Test</w:t>
+      </w:r>
+    </w:p>
+    <w:p>
+      <w:r>
+        <w:t xml:space="preserve">user1&gt; Test Message </w:t>
+      </w:r>
+      <w:proofErr w:type="gramStart"/>
+      <w:r>
+        <w:t>From</w:t>
+      </w:r>
+      <w:proofErr w:type="gramEnd"/>
+      <w:r>
+        <w:t xml:space="preserve"> Different Channel</w:t>
+      </w:r>
+    </w:p>
+    <w:p>
+      <w:r>
+        <w:lastRenderedPageBreak/>
+        <w:t xml:space="preserve">user1&gt; Test Message </w:t>
+      </w:r>
+      <w:proofErr w:type="gramStart"/>
+      <w:r>
+        <w:t>From</w:t>
+      </w:r>
+      <w:proofErr w:type="gramEnd"/>
+      <w:r>
+        <w:t xml:space="preserve"> Same Channel</w:t>
+      </w:r>
+    </w:p>
+    <w:p>
+      <w:r>
+        <w:t>2. Console C should Display:</w:t>
+      </w:r>
+    </w:p>
+    <w:p>
+      <w:r>
+        <w:t>user1&gt; Initial Channel Test Message</w:t>
+      </w:r>
+    </w:p>
+    <w:p>
+      <w:r>
+        <w:t>Channel has been set to: Test</w:t>
+      </w:r>
+    </w:p>
+    <w:p>
+      <w:r>
+        <w:t xml:space="preserve">user1&gt; Test Message </w:t>
+      </w:r>
+      <w:proofErr w:type="gramStart"/>
+      <w:r>
+        <w:t>From</w:t>
+      </w:r>
+      <w:proofErr w:type="gramEnd"/>
+      <w:r>
+        <w:t xml:space="preserve"> Same Channel</w:t>
+      </w:r>
+    </w:p>
+    <w:p>
+      <w:r>
+        <w:t>Cleanup:</w:t>
+      </w:r>
+    </w:p>
+    <w:p>
+      <w:r>
+        <w:t>Hit CTRL+C to kill the server and clients.</w:t>
+      </w:r>
+    </w:p>
+    <w:p/>
+    <w:p>
+      <w:proofErr w:type="spellStart"/>
+      <w:r>
+        <w:t>Testcase</w:t>
+      </w:r>
+      <w:proofErr w:type="spellEnd"/>
+      <w:r>
+        <w:t xml:space="preserve"> 1013</w:t>
+      </w:r>
+      <w:r>
+        <w:tab/>
+      </w:r>
+    </w:p>
+    <w:p>
+      <w:r>
+        <w:t>System: Simple Chat                Phase: 3</w:t>
+      </w:r>
+    </w:p>
+    <w:p>
+      <w:r>
+        <w:t>Ensures 2 clients cannot login using same username to impersonate one another.</w:t>
+      </w:r>
+    </w:p>
+    <w:p>
+      <w:r>
+        <w:t>Instructions:</w:t>
+      </w:r>
+    </w:p>
+    <w:p>
+      <w:r>
+        <w:t xml:space="preserve">1. At console A, enter: java </w:t>
+      </w:r>
+      <w:proofErr w:type="spellStart"/>
+      <w:r>
+        <w:t>EchoServer</w:t>
+      </w:r>
+      <w:proofErr w:type="spellEnd"/>
+    </w:p>
+    <w:p>
+      <w:r>
+        <w:t xml:space="preserve">2. At console B, enter: java </w:t>
+      </w:r>
+      <w:proofErr w:type="spellStart"/>
+      <w:r>
+        <w:t>ClientConsole</w:t>
+      </w:r>
+      <w:proofErr w:type="spellEnd"/>
+      <w:r>
+        <w:t xml:space="preserve"> user1</w:t>
+      </w:r>
+    </w:p>
+    <w:p>
+      <w:r>
+        <w:t xml:space="preserve">3. At console C, enter: java </w:t>
+      </w:r>
+      <w:proofErr w:type="spellStart"/>
+      <w:r>
+        <w:t>ClientConsole</w:t>
+      </w:r>
+      <w:proofErr w:type="spellEnd"/>
+      <w:r>
+        <w:t xml:space="preserve"> user1</w:t>
+      </w:r>
+    </w:p>
+    <w:p/>
+    <w:p>
+      <w:r>
+        <w:t>Expected result:</w:t>
+      </w:r>
+    </w:p>
+    <w:p>
+      <w:r>
+        <w:t>2. Console C should Display:</w:t>
+      </w:r>
+    </w:p>
+    <w:p>
+      <w:r>
+        <w:t>ERROR- A user with the id: user1 is already online. Awaiting Command</w:t>
+      </w:r>
+    </w:p>
+    <w:p/>
+    <w:p>
+      <w:r>
+        <w:t>Cleanup:</w:t>
+      </w:r>
+    </w:p>
+    <w:p>
+      <w:r>
+        <w:t>Hit CTRL+C to kill the server and clients.</w:t>
       </w:r>
       <w:bookmarkStart w:id="0" w:name="_GoBack"/>
       <w:bookmarkEnd w:id="0"/>
     </w:p>
     <w:p/>
-    <w:p>
-      <w:r>
-        <w:t>Instructions:</w:t>
-      </w:r>
-    </w:p>
-    <w:p>
-      <w:r>
-        <w:t xml:space="preserve">1. At console A, enter: java </w:t>
-      </w:r>
-      <w:proofErr w:type="spellStart"/>
-      <w:r>
-        <w:t>EchoServer</w:t>
-      </w:r>
-      <w:proofErr w:type="spellEnd"/>
-    </w:p>
-    <w:p>
-      <w:r>
-        <w:t xml:space="preserve">2. At console B, enter: java </w:t>
-      </w:r>
-      <w:proofErr w:type="spellStart"/>
-      <w:r>
-        <w:t>ClientConsole</w:t>
-      </w:r>
-      <w:proofErr w:type="spellEnd"/>
-      <w:r>
-        <w:t xml:space="preserve"> user1</w:t>
-      </w:r>
-    </w:p>
-    <w:p>
-      <w:r>
-        <w:t>3. At cons</w:t>
-      </w:r>
-      <w:r>
-        <w:t>ole B, enter: #block user2</w:t>
-      </w:r>
-    </w:p>
-    <w:p>
-      <w:r>
-        <w:t xml:space="preserve">4. At console C, enter: java </w:t>
-      </w:r>
-      <w:proofErr w:type="spellStart"/>
-      <w:r>
-        <w:t>ClientConsole</w:t>
-      </w:r>
-      <w:proofErr w:type="spellEnd"/>
-      <w:r>
-        <w:t xml:space="preserve"> user2</w:t>
-      </w:r>
-    </w:p>
-    <w:p>
-      <w:r>
-        <w:t>5. At console C, enter: #</w:t>
-      </w:r>
-      <w:proofErr w:type="spellStart"/>
-      <w:r>
-        <w:t>whoblockme</w:t>
-      </w:r>
-      <w:proofErr w:type="spellEnd"/>
-    </w:p>
-    <w:p/>
-    <w:p>
-      <w:r>
-        <w:t>Expected result:</w:t>
-      </w:r>
-    </w:p>
-    <w:p>
-      <w:r>
-        <w:t>1.  Console B should report it is blocking messages from user2.</w:t>
-      </w:r>
-    </w:p>
-    <w:p>
-      <w:r>
-        <w:t>2.  Console C should report user1 1 is blocking them</w:t>
-      </w:r>
-    </w:p>
-    <w:p/>
-    <w:p>
-      <w:r>
-        <w:t>Cleanup:</w:t>
-      </w:r>
-    </w:p>
-    <w:p>
-      <w:r>
-        <w:t>Hit CTRL+C to kill the server.</w:t>
-      </w:r>
-    </w:p>
     <w:sectPr>
       <w:pgSz w:w="12240" w:h="15840"/>
       <w:pgMar w:top="1134" w:right="1134" w:bottom="1134" w:left="1134" w:header="0" w:footer="0" w:gutter="0"/>
@@ -566,22 +1447,209 @@
 </w:document>
 </file>
 
+<file path=word/numbering.xml><?xml version="1.0" encoding="utf-8"?>
+<w:numbering xmlns:wpc="http://schemas.microsoft.com/office/word/2010/wordprocessingCanvas" xmlns:mc="http://schemas.openxmlformats.org/markup-compatibility/2006" xmlns:o="urn:schemas-microsoft-com:office:office" xmlns:r="http://schemas.openxmlformats.org/officeDocument/2006/relationships" xmlns:m="http://schemas.openxmlformats.org/officeDocument/2006/math" xmlns:v="urn:schemas-microsoft-com:vml" xmlns:wp14="http://schemas.microsoft.com/office/word/2010/wordprocessingDrawing" xmlns:wp="http://schemas.openxmlformats.org/drawingml/2006/wordprocessingDrawing" xmlns:w10="urn:schemas-microsoft-com:office:word" xmlns:w="http://schemas.openxmlformats.org/wordprocessingml/2006/main" xmlns:w14="http://schemas.microsoft.com/office/word/2010/wordml" xmlns:w15="http://schemas.microsoft.com/office/word/2012/wordml" xmlns:wpg="http://schemas.microsoft.com/office/word/2010/wordprocessingGroup" xmlns:wpi="http://schemas.microsoft.com/office/word/2010/wordprocessingInk" xmlns:wne="http://schemas.microsoft.com/office/word/2006/wordml" xmlns:wps="http://schemas.microsoft.com/office/word/2010/wordprocessingShape" mc:Ignorable="w14 w15 wp14">
+  <w:abstractNum w:abstractNumId="0">
+    <w:nsid w:val="31967996"/>
+    <w:multiLevelType w:val="hybridMultilevel"/>
+    <w:tmpl w:val="5FBE9970"/>
+    <w:lvl w:ilvl="0" w:tplc="26FC01C6">
+      <w:start w:val="1"/>
+      <w:numFmt w:val="decimal"/>
+      <w:lvlText w:val="%1."/>
+      <w:lvlJc w:val="left"/>
+      <w:pPr>
+        <w:ind w:left="720" w:hanging="360"/>
+      </w:pPr>
+      <w:rPr>
+        <w:rFonts w:ascii="Times New Roman" w:eastAsia="Arial Unicode MS" w:hAnsi="Times New Roman" w:cs="Arial Unicode MS" w:hint="default"/>
+        <w:color w:val="auto"/>
+        <w:sz w:val="24"/>
+      </w:rPr>
+    </w:lvl>
+    <w:lvl w:ilvl="1" w:tplc="04090019" w:tentative="1">
+      <w:start w:val="1"/>
+      <w:numFmt w:val="lowerLetter"/>
+      <w:lvlText w:val="%2."/>
+      <w:lvlJc w:val="left"/>
+      <w:pPr>
+        <w:ind w:left="1440" w:hanging="360"/>
+      </w:pPr>
+    </w:lvl>
+    <w:lvl w:ilvl="2" w:tplc="0409001B" w:tentative="1">
+      <w:start w:val="1"/>
+      <w:numFmt w:val="lowerRoman"/>
+      <w:lvlText w:val="%3."/>
+      <w:lvlJc w:val="right"/>
+      <w:pPr>
+        <w:ind w:left="2160" w:hanging="180"/>
+      </w:pPr>
+    </w:lvl>
+    <w:lvl w:ilvl="3" w:tplc="0409000F" w:tentative="1">
+      <w:start w:val="1"/>
+      <w:numFmt w:val="decimal"/>
+      <w:lvlText w:val="%4."/>
+      <w:lvlJc w:val="left"/>
+      <w:pPr>
+        <w:ind w:left="2880" w:hanging="360"/>
+      </w:pPr>
+    </w:lvl>
+    <w:lvl w:ilvl="4" w:tplc="04090019" w:tentative="1">
+      <w:start w:val="1"/>
+      <w:numFmt w:val="lowerLetter"/>
+      <w:lvlText w:val="%5."/>
+      <w:lvlJc w:val="left"/>
+      <w:pPr>
+        <w:ind w:left="3600" w:hanging="360"/>
+      </w:pPr>
+    </w:lvl>
+    <w:lvl w:ilvl="5" w:tplc="0409001B" w:tentative="1">
+      <w:start w:val="1"/>
+      <w:numFmt w:val="lowerRoman"/>
+      <w:lvlText w:val="%6."/>
+      <w:lvlJc w:val="right"/>
+      <w:pPr>
+        <w:ind w:left="4320" w:hanging="180"/>
+      </w:pPr>
+    </w:lvl>
+    <w:lvl w:ilvl="6" w:tplc="0409000F" w:tentative="1">
+      <w:start w:val="1"/>
+      <w:numFmt w:val="decimal"/>
+      <w:lvlText w:val="%7."/>
+      <w:lvlJc w:val="left"/>
+      <w:pPr>
+        <w:ind w:left="5040" w:hanging="360"/>
+      </w:pPr>
+    </w:lvl>
+    <w:lvl w:ilvl="7" w:tplc="04090019" w:tentative="1">
+      <w:start w:val="1"/>
+      <w:numFmt w:val="lowerLetter"/>
+      <w:lvlText w:val="%8."/>
+      <w:lvlJc w:val="left"/>
+      <w:pPr>
+        <w:ind w:left="5760" w:hanging="360"/>
+      </w:pPr>
+    </w:lvl>
+    <w:lvl w:ilvl="8" w:tplc="0409001B" w:tentative="1">
+      <w:start w:val="1"/>
+      <w:numFmt w:val="lowerRoman"/>
+      <w:lvlText w:val="%9."/>
+      <w:lvlJc w:val="right"/>
+      <w:pPr>
+        <w:ind w:left="6480" w:hanging="180"/>
+      </w:pPr>
+    </w:lvl>
+  </w:abstractNum>
+  <w:abstractNum w:abstractNumId="1">
+    <w:nsid w:val="39064B5F"/>
+    <w:multiLevelType w:val="hybridMultilevel"/>
+    <w:tmpl w:val="5FBE9970"/>
+    <w:lvl w:ilvl="0" w:tplc="26FC01C6">
+      <w:start w:val="1"/>
+      <w:numFmt w:val="decimal"/>
+      <w:lvlText w:val="%1."/>
+      <w:lvlJc w:val="left"/>
+      <w:pPr>
+        <w:ind w:left="720" w:hanging="360"/>
+      </w:pPr>
+      <w:rPr>
+        <w:rFonts w:ascii="Times New Roman" w:eastAsia="Arial Unicode MS" w:hAnsi="Times New Roman" w:cs="Arial Unicode MS" w:hint="default"/>
+        <w:color w:val="auto"/>
+        <w:sz w:val="24"/>
+      </w:rPr>
+    </w:lvl>
+    <w:lvl w:ilvl="1" w:tplc="04090019" w:tentative="1">
+      <w:start w:val="1"/>
+      <w:numFmt w:val="lowerLetter"/>
+      <w:lvlText w:val="%2."/>
+      <w:lvlJc w:val="left"/>
+      <w:pPr>
+        <w:ind w:left="1440" w:hanging="360"/>
+      </w:pPr>
+    </w:lvl>
+    <w:lvl w:ilvl="2" w:tplc="0409001B" w:tentative="1">
+      <w:start w:val="1"/>
+      <w:numFmt w:val="lowerRoman"/>
+      <w:lvlText w:val="%3."/>
+      <w:lvlJc w:val="right"/>
+      <w:pPr>
+        <w:ind w:left="2160" w:hanging="180"/>
+      </w:pPr>
+    </w:lvl>
+    <w:lvl w:ilvl="3" w:tplc="0409000F" w:tentative="1">
+      <w:start w:val="1"/>
+      <w:numFmt w:val="decimal"/>
+      <w:lvlText w:val="%4."/>
+      <w:lvlJc w:val="left"/>
+      <w:pPr>
+        <w:ind w:left="2880" w:hanging="360"/>
+      </w:pPr>
+    </w:lvl>
+    <w:lvl w:ilvl="4" w:tplc="04090019" w:tentative="1">
+      <w:start w:val="1"/>
+      <w:numFmt w:val="lowerLetter"/>
+      <w:lvlText w:val="%5."/>
+      <w:lvlJc w:val="left"/>
+      <w:pPr>
+        <w:ind w:left="3600" w:hanging="360"/>
+      </w:pPr>
+    </w:lvl>
+    <w:lvl w:ilvl="5" w:tplc="0409001B" w:tentative="1">
+      <w:start w:val="1"/>
+      <w:numFmt w:val="lowerRoman"/>
+      <w:lvlText w:val="%6."/>
+      <w:lvlJc w:val="right"/>
+      <w:pPr>
+        <w:ind w:left="4320" w:hanging="180"/>
+      </w:pPr>
+    </w:lvl>
+    <w:lvl w:ilvl="6" w:tplc="0409000F" w:tentative="1">
+      <w:start w:val="1"/>
+      <w:numFmt w:val="decimal"/>
+      <w:lvlText w:val="%7."/>
+      <w:lvlJc w:val="left"/>
+      <w:pPr>
+        <w:ind w:left="5040" w:hanging="360"/>
+      </w:pPr>
+    </w:lvl>
+    <w:lvl w:ilvl="7" w:tplc="04090019" w:tentative="1">
+      <w:start w:val="1"/>
+      <w:numFmt w:val="lowerLetter"/>
+      <w:lvlText w:val="%8."/>
+      <w:lvlJc w:val="left"/>
+      <w:pPr>
+        <w:ind w:left="5760" w:hanging="360"/>
+      </w:pPr>
+    </w:lvl>
+    <w:lvl w:ilvl="8" w:tplc="0409001B" w:tentative="1">
+      <w:start w:val="1"/>
+      <w:numFmt w:val="lowerRoman"/>
+      <w:lvlText w:val="%9."/>
+      <w:lvlJc w:val="right"/>
+      <w:pPr>
+        <w:ind w:left="6480" w:hanging="180"/>
+      </w:pPr>
+    </w:lvl>
+  </w:abstractNum>
+  <w:num w:numId="1">
+    <w:abstractNumId w:val="1"/>
+  </w:num>
+  <w:num w:numId="2">
+    <w:abstractNumId w:val="0"/>
+  </w:num>
+</w:numbering>
+</file>
+
 <file path=word/styles.xml><?xml version="1.0" encoding="utf-8"?>
 <w:styles xmlns:mc="http://schemas.openxmlformats.org/markup-compatibility/2006" xmlns:r="http://schemas.openxmlformats.org/officeDocument/2006/relationships" xmlns:w="http://schemas.openxmlformats.org/wordprocessingml/2006/main" xmlns:w14="http://schemas.microsoft.com/office/word/2010/wordml" xmlns:w15="http://schemas.microsoft.com/office/word/2012/wordml" mc:Ignorable="w14 w15">
   <w:docDefaults>
     <w:rPrDefault>
       <w:rPr>
-        <w:rFonts w:asciiTheme="minorHAnsi" w:eastAsiaTheme="minorEastAsia" w:hAnsiTheme="minorHAnsi" w:cstheme="minorBidi"/>
-        <w:sz w:val="22"/>
-        <w:szCs w:val="22"/>
+        <w:rFonts w:ascii="Calibri" w:eastAsia="Times New Roman" w:hAnsi="Calibri" w:cs="Times New Roman"/>
         <w:lang w:val="en-US" w:eastAsia="en-US" w:bidi="ar-SA"/>
       </w:rPr>
     </w:rPrDefault>
-    <w:pPrDefault>
-      <w:pPr>
-        <w:spacing w:after="160" w:line="259" w:lineRule="auto"/>
-      </w:pPr>
-    </w:pPrDefault>
+    <w:pPrDefault/>
   </w:docDefaults>
   <w:latentStyles w:defLockedState="0" w:defUIPriority="99" w:defSemiHidden="0" w:defUnhideWhenUsed="0" w:defQFormat="0" w:count="371">
     <w:lsdException w:name="Normal" w:uiPriority="0" w:qFormat="1"/>
@@ -961,6 +2029,7 @@
     <w:pPr>
       <w:widowControl w:val="0"/>
       <w:suppressAutoHyphens/>
+      <w:spacing w:after="160" w:line="259" w:lineRule="auto"/>
     </w:pPr>
     <w:rPr>
       <w:rFonts w:ascii="Times New Roman" w:eastAsia="Arial Unicode MS" w:hAnsi="Times New Roman" w:cs="Arial Unicode MS"/>
@@ -1066,6 +2135,21 @@
     <w:rPr>
       <w:sz w:val="12"/>
       <w:szCs w:val="12"/>
+    </w:rPr>
+  </w:style>
+  <w:style w:type="paragraph" w:styleId="ListParagraph">
+    <w:name w:val="List Paragraph"/>
+    <w:basedOn w:val="Normal"/>
+    <w:uiPriority w:val="34"/>
+    <w:qFormat/>
+    <w:rsid w:val="00946E37"/>
+    <w:pPr>
+      <w:ind w:left="720"/>
+      <w:contextualSpacing/>
+    </w:pPr>
+    <w:rPr>
+      <w:rFonts w:cs="Mangal"/>
+      <w:szCs w:val="21"/>
     </w:rPr>
   </w:style>
 </w:styles>
@@ -1330,4 +2414,16 @@
     </a:ext>
   </a:extLst>
 </a:theme>
+</file>
+
+<file path=customXml/item1.xml><?xml version="1.0" encoding="utf-8"?>
+<b:Sources xmlns:b="http://schemas.openxmlformats.org/officeDocument/2006/bibliography" xmlns="http://schemas.openxmlformats.org/officeDocument/2006/bibliography" SelectedStyle="\apasixtheditionofficeonline.xsl" StyleName="APA" Version="6"/>
+</file>
+
+<file path=customXml/itemProps1.xml><?xml version="1.0" encoding="utf-8"?>
+<ds:datastoreItem xmlns:ds="http://schemas.openxmlformats.org/officeDocument/2006/customXml" ds:itemID="{03B5D8E9-9CB8-4BA4-99B1-AF326BB05535}">
+  <ds:schemaRefs>
+    <ds:schemaRef ds:uri="http://schemas.openxmlformats.org/officeDocument/2006/bibliography"/>
+  </ds:schemaRefs>
+</ds:datastoreItem>
 </file>
</xml_diff>